<commit_message>
fix: Topic -> topic in the vue component
</commit_message>
<xml_diff>
--- a/info/Пояснительная записка 231-323.docx
+++ b/info/Пояснительная записка 231-323.docx
@@ -403,14 +403,12 @@
         <w:jc w:val="right"/>
         <w:rPr>
           <w:rFonts w:eastAsia="Times New Roman" w:cs="Times New Roman"/>
-          <w:b/>
-          <w:szCs w:val="28"/>
-        </w:rPr>
-      </w:pPr>
-      <w:r>
-        <w:rPr>
-          <w:rFonts w:eastAsia="Times New Roman" w:cs="Times New Roman"/>
-          <w:b/>
+          <w:szCs w:val="28"/>
+        </w:rPr>
+      </w:pPr>
+      <w:r>
+        <w:rPr>
+          <w:rFonts w:eastAsia="Times New Roman" w:cs="Times New Roman"/>
           <w:szCs w:val="28"/>
         </w:rPr>
         <w:t>Выполнил:</w:t>
@@ -587,14 +585,12 @@
         <w:jc w:val="right"/>
         <w:rPr>
           <w:rFonts w:eastAsia="Times New Roman" w:cs="Times New Roman"/>
-          <w:b/>
-          <w:szCs w:val="28"/>
-        </w:rPr>
-      </w:pPr>
-      <w:r>
-        <w:rPr>
-          <w:rFonts w:eastAsia="Times New Roman" w:cs="Times New Roman"/>
-          <w:b/>
+          <w:szCs w:val="28"/>
+        </w:rPr>
+      </w:pPr>
+      <w:r>
+        <w:rPr>
+          <w:rFonts w:eastAsia="Times New Roman" w:cs="Times New Roman"/>
           <w:szCs w:val="28"/>
         </w:rPr>
         <w:t>Принял:</w:t>
@@ -942,7 +938,6 @@
         <w:jc w:val="center"/>
         <w:rPr>
           <w:rFonts w:eastAsia="Times New Roman" w:cs="Times New Roman"/>
-          <w:b/>
           <w:color w:val="000000"/>
           <w:szCs w:val="28"/>
         </w:rPr>
@@ -950,7 +945,6 @@
       <w:r>
         <w:rPr>
           <w:rFonts w:eastAsia="Times New Roman" w:cs="Times New Roman"/>
-          <w:b/>
           <w:color w:val="000000"/>
           <w:szCs w:val="28"/>
         </w:rPr>
@@ -983,9 +977,6 @@
             </w:rPr>
           </w:pPr>
           <w:r>
-            <w:rPr>
-              <w:szCs w:val="28"/>
-            </w:rPr>
             <w:fldChar w:fldCharType="begin"/>
           </w:r>
           <w:r>
@@ -1058,6 +1049,7 @@
             </w:tabs>
             <w:spacing w:line="360" w:lineRule="auto"/>
             <w:rPr>
+              <w:b w:val="0"/>
               <w:sz w:val="28"/>
               <w:szCs w:val="28"/>
             </w:rPr>
@@ -1066,6 +1058,7 @@
             <w:r>
               <w:rPr>
                 <w:rStyle w:val="ad"/>
+                <w:b w:val="0"/>
                 <w:sz w:val="28"/>
                 <w:szCs w:val="28"/>
               </w:rPr>
@@ -1074,6 +1067,7 @@
             <w:r>
               <w:rPr>
                 <w:rStyle w:val="ad"/>
+                <w:b w:val="0"/>
                 <w:sz w:val="28"/>
                 <w:szCs w:val="28"/>
               </w:rPr>
@@ -1083,6 +1077,7 @@
           <w:r>
             <w:rPr>
               <w:rStyle w:val="ad"/>
+              <w:b w:val="0"/>
               <w:sz w:val="28"/>
               <w:szCs w:val="28"/>
             </w:rPr>
@@ -1098,6 +1093,7 @@
             </w:tabs>
             <w:spacing w:line="360" w:lineRule="auto"/>
             <w:rPr>
+              <w:b w:val="0"/>
               <w:sz w:val="28"/>
               <w:szCs w:val="28"/>
             </w:rPr>
@@ -1106,6 +1102,7 @@
             <w:r>
               <w:rPr>
                 <w:rStyle w:val="ad"/>
+                <w:b w:val="0"/>
                 <w:sz w:val="28"/>
                 <w:szCs w:val="28"/>
               </w:rPr>
@@ -1114,6 +1111,7 @@
             <w:r>
               <w:rPr>
                 <w:rStyle w:val="ad"/>
+                <w:b w:val="0"/>
                 <w:sz w:val="28"/>
                 <w:szCs w:val="28"/>
               </w:rPr>
@@ -1131,6 +1129,7 @@
             </w:tabs>
             <w:spacing w:line="360" w:lineRule="auto"/>
             <w:rPr>
+              <w:b w:val="0"/>
               <w:sz w:val="28"/>
               <w:szCs w:val="28"/>
             </w:rPr>
@@ -1139,6 +1138,7 @@
             <w:r>
               <w:rPr>
                 <w:rStyle w:val="ad"/>
+                <w:b w:val="0"/>
                 <w:sz w:val="28"/>
                 <w:szCs w:val="28"/>
               </w:rPr>
@@ -1147,6 +1147,7 @@
             <w:r>
               <w:rPr>
                 <w:rStyle w:val="ad"/>
+                <w:b w:val="0"/>
                 <w:sz w:val="28"/>
                 <w:szCs w:val="28"/>
               </w:rPr>
@@ -1156,6 +1157,7 @@
           <w:r>
             <w:rPr>
               <w:rStyle w:val="ad"/>
+              <w:b w:val="0"/>
               <w:sz w:val="28"/>
               <w:szCs w:val="28"/>
             </w:rPr>
@@ -1171,6 +1173,7 @@
             </w:tabs>
             <w:spacing w:line="360" w:lineRule="auto"/>
             <w:rPr>
+              <w:b w:val="0"/>
               <w:sz w:val="28"/>
               <w:szCs w:val="28"/>
             </w:rPr>
@@ -1179,6 +1182,7 @@
             <w:r>
               <w:rPr>
                 <w:rStyle w:val="ad"/>
+                <w:b w:val="0"/>
                 <w:sz w:val="28"/>
                 <w:szCs w:val="28"/>
               </w:rPr>
@@ -1187,6 +1191,7 @@
             <w:r>
               <w:rPr>
                 <w:rStyle w:val="ad"/>
+                <w:b w:val="0"/>
                 <w:sz w:val="28"/>
                 <w:szCs w:val="28"/>
               </w:rPr>
@@ -1196,6 +1201,7 @@
           <w:r>
             <w:rPr>
               <w:rStyle w:val="ad"/>
+              <w:b w:val="0"/>
               <w:sz w:val="28"/>
               <w:szCs w:val="28"/>
             </w:rPr>
@@ -1211,6 +1217,7 @@
             </w:tabs>
             <w:spacing w:line="360" w:lineRule="auto"/>
             <w:rPr>
+              <w:b w:val="0"/>
               <w:sz w:val="28"/>
               <w:szCs w:val="28"/>
             </w:rPr>
@@ -1219,6 +1226,7 @@
             <w:r>
               <w:rPr>
                 <w:rStyle w:val="ad"/>
+                <w:b w:val="0"/>
                 <w:sz w:val="28"/>
                 <w:szCs w:val="28"/>
               </w:rPr>
@@ -1232,7 +1240,7 @@
             </w:r>
             <w:r>
               <w:rPr>
-                <w:bCs/>
+                <w:b w:val="0"/>
                 <w:sz w:val="28"/>
                 <w:szCs w:val="28"/>
               </w:rPr>
@@ -1241,6 +1249,7 @@
             <w:r>
               <w:rPr>
                 <w:rStyle w:val="ad"/>
+                <w:b w:val="0"/>
                 <w:sz w:val="28"/>
                 <w:szCs w:val="28"/>
               </w:rPr>
@@ -1250,6 +1259,7 @@
           <w:r>
             <w:rPr>
               <w:rStyle w:val="ad"/>
+              <w:b w:val="0"/>
               <w:sz w:val="28"/>
               <w:szCs w:val="28"/>
             </w:rPr>
@@ -1300,6 +1310,7 @@
             </w:tabs>
             <w:spacing w:line="360" w:lineRule="auto"/>
             <w:rPr>
+              <w:b w:val="0"/>
               <w:sz w:val="28"/>
               <w:szCs w:val="28"/>
             </w:rPr>
@@ -1308,6 +1319,7 @@
             <w:r>
               <w:rPr>
                 <w:rStyle w:val="ad"/>
+                <w:b w:val="0"/>
                 <w:sz w:val="28"/>
                 <w:szCs w:val="28"/>
               </w:rPr>
@@ -1315,7 +1327,7 @@
             </w:r>
             <w:r>
               <w:rPr>
-                <w:bCs/>
+                <w:b w:val="0"/>
                 <w:sz w:val="28"/>
                 <w:szCs w:val="28"/>
                 <w:lang w:eastAsia="en-US"/>
@@ -1325,6 +1337,7 @@
             <w:r>
               <w:rPr>
                 <w:rStyle w:val="ad"/>
+                <w:b w:val="0"/>
                 <w:sz w:val="28"/>
                 <w:szCs w:val="28"/>
               </w:rPr>
@@ -1334,6 +1347,7 @@
           <w:r>
             <w:rPr>
               <w:rStyle w:val="ad"/>
+              <w:b w:val="0"/>
               <w:sz w:val="28"/>
               <w:szCs w:val="28"/>
             </w:rPr>
@@ -1349,6 +1363,7 @@
             </w:tabs>
             <w:spacing w:line="360" w:lineRule="auto"/>
             <w:rPr>
+              <w:b w:val="0"/>
               <w:sz w:val="28"/>
               <w:szCs w:val="28"/>
             </w:rPr>
@@ -1357,6 +1372,7 @@
             <w:r>
               <w:rPr>
                 <w:rStyle w:val="ad"/>
+                <w:b w:val="0"/>
                 <w:sz w:val="28"/>
                 <w:szCs w:val="28"/>
               </w:rPr>
@@ -1364,7 +1380,7 @@
             </w:r>
             <w:r>
               <w:rPr>
-                <w:bCs/>
+                <w:b w:val="0"/>
                 <w:sz w:val="28"/>
                 <w:szCs w:val="28"/>
                 <w:lang w:eastAsia="en-US"/>
@@ -1374,6 +1390,7 @@
             <w:r>
               <w:rPr>
                 <w:rStyle w:val="ad"/>
+                <w:b w:val="0"/>
                 <w:sz w:val="28"/>
                 <w:szCs w:val="28"/>
               </w:rPr>
@@ -1383,6 +1400,7 @@
           <w:r>
             <w:rPr>
               <w:rStyle w:val="ad"/>
+              <w:b w:val="0"/>
               <w:sz w:val="28"/>
               <w:szCs w:val="28"/>
             </w:rPr>
@@ -1398,6 +1416,7 @@
             </w:tabs>
             <w:spacing w:line="360" w:lineRule="auto"/>
             <w:rPr>
+              <w:b w:val="0"/>
               <w:sz w:val="28"/>
               <w:szCs w:val="28"/>
             </w:rPr>
@@ -1406,6 +1425,7 @@
             <w:r>
               <w:rPr>
                 <w:rStyle w:val="ad"/>
+                <w:b w:val="0"/>
                 <w:sz w:val="28"/>
                 <w:szCs w:val="28"/>
               </w:rPr>
@@ -1413,25 +1433,17 @@
             </w:r>
             <w:r>
               <w:rPr>
-                <w:bCs/>
+                <w:b w:val="0"/>
                 <w:sz w:val="28"/>
                 <w:szCs w:val="28"/>
                 <w:lang w:eastAsia="en-US"/>
               </w:rPr>
-              <w:t>Детальная</w:t>
-            </w:r>
-            <w:r>
-              <w:rPr>
-                <w:bCs/>
-                <w:sz w:val="28"/>
-                <w:szCs w:val="28"/>
-                <w:lang w:eastAsia="en-US"/>
-              </w:rPr>
-              <w:t xml:space="preserve"> страница</w:t>
+              <w:t>Детальная страница</w:t>
             </w:r>
             <w:r>
               <w:rPr>
                 <w:rStyle w:val="ad"/>
+                <w:b w:val="0"/>
                 <w:sz w:val="28"/>
                 <w:szCs w:val="28"/>
               </w:rPr>
@@ -1441,6 +1453,7 @@
           <w:r>
             <w:rPr>
               <w:rStyle w:val="ad"/>
+              <w:b w:val="0"/>
               <w:sz w:val="28"/>
               <w:szCs w:val="28"/>
             </w:rPr>
@@ -1456,6 +1469,7 @@
             </w:tabs>
             <w:spacing w:line="360" w:lineRule="auto"/>
             <w:rPr>
+              <w:b w:val="0"/>
               <w:sz w:val="28"/>
               <w:szCs w:val="28"/>
             </w:rPr>
@@ -1464,6 +1478,7 @@
             <w:r>
               <w:rPr>
                 <w:rStyle w:val="a5"/>
+                <w:b w:val="0"/>
                 <w:sz w:val="28"/>
                 <w:szCs w:val="28"/>
               </w:rPr>
@@ -1472,6 +1487,7 @@
             <w:r>
               <w:rPr>
                 <w:rStyle w:val="a5"/>
+                <w:b w:val="0"/>
                 <w:sz w:val="28"/>
                 <w:szCs w:val="28"/>
               </w:rPr>
@@ -1480,6 +1496,7 @@
             <w:r>
               <w:rPr>
                 <w:rStyle w:val="a5"/>
+                <w:b w:val="0"/>
                 <w:sz w:val="28"/>
                 <w:szCs w:val="28"/>
               </w:rPr>
@@ -1489,6 +1506,7 @@
           <w:r>
             <w:rPr>
               <w:rStyle w:val="ad"/>
+              <w:b w:val="0"/>
               <w:sz w:val="28"/>
               <w:szCs w:val="28"/>
             </w:rPr>
@@ -1504,6 +1522,7 @@
             </w:tabs>
             <w:spacing w:line="360" w:lineRule="auto"/>
             <w:rPr>
+              <w:b w:val="0"/>
               <w:sz w:val="28"/>
               <w:szCs w:val="28"/>
             </w:rPr>
@@ -1512,6 +1531,7 @@
             <w:r>
               <w:rPr>
                 <w:rStyle w:val="a5"/>
+                <w:b w:val="0"/>
                 <w:sz w:val="28"/>
                 <w:szCs w:val="28"/>
               </w:rPr>
@@ -1520,6 +1540,7 @@
             <w:r>
               <w:rPr>
                 <w:rStyle w:val="a5"/>
+                <w:b w:val="0"/>
                 <w:sz w:val="28"/>
                 <w:szCs w:val="28"/>
               </w:rPr>
@@ -1528,6 +1549,7 @@
             <w:r>
               <w:rPr>
                 <w:rStyle w:val="a5"/>
+                <w:b w:val="0"/>
                 <w:sz w:val="28"/>
                 <w:szCs w:val="28"/>
               </w:rPr>
@@ -1537,6 +1559,7 @@
           <w:r>
             <w:rPr>
               <w:rStyle w:val="ad"/>
+              <w:b w:val="0"/>
               <w:sz w:val="28"/>
               <w:szCs w:val="28"/>
             </w:rPr>
@@ -1625,21 +1648,24 @@
     <w:p>
       <w:pPr>
         <w:spacing w:after="160" w:line="360" w:lineRule="auto"/>
-        <w:rPr>
-          <w:b/>
-        </w:rPr>
       </w:pPr>
     </w:p>
     <w:p>
       <w:pPr>
         <w:pStyle w:val="1"/>
         <w:spacing w:before="0" w:line="360" w:lineRule="auto"/>
+        <w:rPr>
+          <w:b w:val="0"/>
+        </w:rPr>
       </w:pPr>
       <w:bookmarkStart w:id="1" w:name="__RefHeading___Toc742_4079733222"/>
       <w:bookmarkStart w:id="2" w:name="_heading=h.gjdgxs"/>
       <w:bookmarkEnd w:id="1"/>
       <w:bookmarkEnd w:id="2"/>
       <w:r>
+        <w:rPr>
+          <w:b w:val="0"/>
+        </w:rPr>
         <w:lastRenderedPageBreak/>
         <w:t>ВВЕДЕНИЕ</w:t>
       </w:r>
@@ -1658,21 +1684,7 @@
           <w:rFonts w:eastAsia="Times New Roman" w:cs="Times New Roman"/>
           <w:szCs w:val="28"/>
         </w:rPr>
-        <w:t>Современные профессиональные сообщества требуют удобных инструментов для обмена знаниями. Одним из популярных форматов являются веб-сервисы вопросов и ответов, где пользователи могут задавать вопросы и получать ответы от других участников. Подобные платформы позволяют формировать знани</w:t>
-      </w:r>
-      <w:r>
-        <w:rPr>
-          <w:rFonts w:eastAsia="Times New Roman" w:cs="Times New Roman"/>
-          <w:szCs w:val="28"/>
-        </w:rPr>
-        <w:t xml:space="preserve">я </w:t>
-      </w:r>
-      <w:r>
-        <w:rPr>
-          <w:rFonts w:eastAsia="Times New Roman" w:cs="Times New Roman"/>
-          <w:szCs w:val="28"/>
-        </w:rPr>
-        <w:t>и ускорять процесс обучения.</w:t>
+        <w:t>Современные профессиональные сообщества требуют удобных инструментов для обмена знаниями. Одним из популярных форматов являются веб-сервисы вопросов и ответов, где пользователи могут задавать вопросы и получать ответы от других участников. Подобные платформы позволяют формировать знания и ускорять процесс обучения.</w:t>
       </w:r>
     </w:p>
     <w:p>
@@ -1686,8 +1698,6 @@
       <w:r>
         <w:rPr>
           <w:rFonts w:eastAsia="Times New Roman" w:cs="Times New Roman"/>
-          <w:b/>
-          <w:bCs/>
           <w:szCs w:val="28"/>
         </w:rPr>
         <w:t xml:space="preserve">Цель проекта: </w:t>
@@ -1696,20 +1706,12 @@
         <w:rPr>
           <w:szCs w:val="28"/>
         </w:rPr>
-        <w:t xml:space="preserve">разработка веб-приложения </w:t>
-      </w:r>
-      <w:r>
-        <w:rPr>
-          <w:szCs w:val="28"/>
-        </w:rPr>
-        <w:t>«</w:t>
+        <w:t>разработка веб-приложения «</w:t>
       </w:r>
       <w:proofErr w:type="spellStart"/>
       <w:r>
         <w:rPr>
           <w:rFonts w:eastAsia="Times New Roman"/>
-          <w:b/>
-          <w:bCs/>
           <w:szCs w:val="28"/>
         </w:rPr>
         <w:t>QueStudio</w:t>
@@ -1718,8 +1720,6 @@
       <w:r>
         <w:rPr>
           <w:rFonts w:eastAsia="Times New Roman"/>
-          <w:b/>
-          <w:bCs/>
           <w:szCs w:val="28"/>
         </w:rPr>
         <w:t>»</w:t>
@@ -1728,43 +1728,7 @@
         <w:rPr>
           <w:szCs w:val="28"/>
         </w:rPr>
-        <w:t xml:space="preserve"> </w:t>
-      </w:r>
-      <w:r>
-        <w:rPr>
-          <w:szCs w:val="28"/>
-        </w:rPr>
-        <w:t>- сайта с вопросами и ответами</w:t>
-      </w:r>
-      <w:r>
-        <w:rPr>
-          <w:szCs w:val="28"/>
-        </w:rPr>
-        <w:t xml:space="preserve">, реализованного </w:t>
-      </w:r>
-      <w:r>
-        <w:rPr>
-          <w:szCs w:val="28"/>
-        </w:rPr>
-        <w:t xml:space="preserve">на </w:t>
-      </w:r>
-      <w:r>
-        <w:rPr>
-          <w:szCs w:val="28"/>
-        </w:rPr>
-        <w:t>фреймворк</w:t>
-      </w:r>
-      <w:r>
-        <w:rPr>
-          <w:szCs w:val="28"/>
-        </w:rPr>
-        <w:t>е</w:t>
-      </w:r>
-      <w:r>
-        <w:rPr>
-          <w:szCs w:val="28"/>
-        </w:rPr>
-        <w:t xml:space="preserve"> </w:t>
+        <w:t xml:space="preserve"> - сайта с вопросами и ответами, реализованного на фреймворке </w:t>
       </w:r>
       <w:proofErr w:type="spellStart"/>
       <w:r>
@@ -1822,17 +1786,10 @@
     <w:p>
       <w:pPr>
         <w:spacing w:line="360" w:lineRule="auto"/>
-        <w:ind w:firstLine="737"/>
-        <w:rPr>
-          <w:b/>
-          <w:bCs/>
-        </w:rPr>
-      </w:pPr>
-      <w:r>
-        <w:rPr>
-          <w:rFonts w:eastAsia="Times New Roman" w:cs="Times New Roman"/>
-          <w:b/>
-          <w:bCs/>
+      </w:pPr>
+      <w:r>
+        <w:rPr>
+          <w:rFonts w:eastAsia="Times New Roman" w:cs="Times New Roman"/>
           <w:szCs w:val="28"/>
         </w:rPr>
         <w:t>Задачи проекта:</w:t>
@@ -1977,10 +1934,16 @@
         <w:pStyle w:val="1"/>
         <w:spacing w:before="0" w:line="360" w:lineRule="auto"/>
         <w:ind w:left="720"/>
+        <w:rPr>
+          <w:b w:val="0"/>
+        </w:rPr>
       </w:pPr>
       <w:bookmarkStart w:id="3" w:name="__RefHeading___Toc744_4079733222"/>
       <w:bookmarkEnd w:id="3"/>
       <w:r>
+        <w:rPr>
+          <w:b w:val="0"/>
+        </w:rPr>
         <w:lastRenderedPageBreak/>
         <w:t>Глава 1. ТЕОРЕТИЧЕСКАЯ ЧАСТЬ</w:t>
       </w:r>
@@ -2016,35 +1979,7 @@
           <w:rFonts w:eastAsia="Times New Roman" w:cs="Times New Roman"/>
           <w:szCs w:val="28"/>
         </w:rPr>
-        <w:t xml:space="preserve">Сервисы вопросов и ответов предназначены для организации взаимодействия пользователей в формате «вопрос </w:t>
-      </w:r>
-      <w:r>
-        <w:rPr>
-          <w:rFonts w:eastAsia="Times New Roman" w:cs="Times New Roman"/>
-          <w:szCs w:val="28"/>
-        </w:rPr>
-        <w:t>-</w:t>
-      </w:r>
-      <w:r>
-        <w:rPr>
-          <w:rFonts w:eastAsia="Times New Roman" w:cs="Times New Roman"/>
-          <w:szCs w:val="28"/>
-        </w:rPr>
-        <w:t xml:space="preserve"> ответ». Пользователь публикует тему (вопрос), другие пользователи создают ответы и комментарии, возможна система голосования, которая определяет</w:t>
-      </w:r>
-      <w:r>
-        <w:rPr>
-          <w:rFonts w:eastAsia="Times New Roman" w:cs="Times New Roman"/>
-          <w:szCs w:val="28"/>
-        </w:rPr>
-        <w:t xml:space="preserve"> рейтинг</w:t>
-      </w:r>
-      <w:r>
-        <w:rPr>
-          <w:rFonts w:eastAsia="Times New Roman" w:cs="Times New Roman"/>
-          <w:szCs w:val="28"/>
-        </w:rPr>
-        <w:t>.</w:t>
+        <w:t>Сервисы вопросов и ответов предназначены для организации взаимодействия пользователей в формате «вопрос - ответ». Пользователь публикует тему (вопрос), другие пользователи создают ответы и комментарии, возможна система голосования, которая определяет рейтинг.</w:t>
       </w:r>
     </w:p>
     <w:p>
@@ -2080,32 +2015,9 @@
       <w:r>
         <w:rPr>
           <w:rFonts w:eastAsia="Times New Roman" w:cs="Times New Roman"/>
-          <w:b/>
-          <w:bCs/>
-          <w:szCs w:val="28"/>
-        </w:rPr>
-        <w:t>Категории</w:t>
-      </w:r>
-      <w:r>
-        <w:rPr>
-          <w:rFonts w:eastAsia="Times New Roman" w:cs="Times New Roman"/>
-          <w:szCs w:val="28"/>
-        </w:rPr>
-        <w:t xml:space="preserve"> </w:t>
-      </w:r>
-      <w:r>
-        <w:rPr>
-          <w:rFonts w:eastAsia="Times New Roman" w:cs="Times New Roman"/>
-          <w:szCs w:val="28"/>
-        </w:rPr>
-        <w:t>-</w:t>
-      </w:r>
-      <w:r>
-        <w:rPr>
-          <w:rFonts w:eastAsia="Times New Roman" w:cs="Times New Roman"/>
-          <w:szCs w:val="28"/>
-        </w:rPr>
-        <w:t xml:space="preserve"> позволяют структурировать вопросы по тематике.</w:t>
+          <w:szCs w:val="28"/>
+        </w:rPr>
+        <w:t>Категории - позволяют структурировать вопросы по тематике.</w:t>
       </w:r>
     </w:p>
     <w:p>
@@ -2124,32 +2036,9 @@
       <w:r>
         <w:rPr>
           <w:rFonts w:eastAsia="Times New Roman" w:cs="Times New Roman"/>
-          <w:b/>
-          <w:bCs/>
-          <w:szCs w:val="28"/>
-        </w:rPr>
-        <w:t>Теги</w:t>
-      </w:r>
-      <w:r>
-        <w:rPr>
-          <w:rFonts w:eastAsia="Times New Roman" w:cs="Times New Roman"/>
-          <w:szCs w:val="28"/>
-        </w:rPr>
-        <w:t xml:space="preserve"> </w:t>
-      </w:r>
-      <w:r>
-        <w:rPr>
-          <w:rFonts w:eastAsia="Times New Roman" w:cs="Times New Roman"/>
-          <w:szCs w:val="28"/>
-        </w:rPr>
-        <w:t>-</w:t>
-      </w:r>
-      <w:r>
-        <w:rPr>
-          <w:rFonts w:eastAsia="Times New Roman" w:cs="Times New Roman"/>
-          <w:szCs w:val="28"/>
-        </w:rPr>
-        <w:t xml:space="preserve"> создают систему классификации.</w:t>
+          <w:szCs w:val="28"/>
+        </w:rPr>
+        <w:t>Теги - создают систему классификации.</w:t>
       </w:r>
     </w:p>
     <w:p>
@@ -2168,32 +2057,9 @@
       <w:r>
         <w:rPr>
           <w:rFonts w:eastAsia="Times New Roman" w:cs="Times New Roman"/>
-          <w:b/>
-          <w:bCs/>
-          <w:szCs w:val="28"/>
-        </w:rPr>
-        <w:t>Рейтинг</w:t>
-      </w:r>
-      <w:r>
-        <w:rPr>
-          <w:rFonts w:eastAsia="Times New Roman" w:cs="Times New Roman"/>
-          <w:szCs w:val="28"/>
-        </w:rPr>
-        <w:t xml:space="preserve"> </w:t>
-      </w:r>
-      <w:r>
-        <w:rPr>
-          <w:rFonts w:eastAsia="Times New Roman" w:cs="Times New Roman"/>
-          <w:szCs w:val="28"/>
-        </w:rPr>
-        <w:t>-</w:t>
-      </w:r>
-      <w:r>
-        <w:rPr>
-          <w:rFonts w:eastAsia="Times New Roman" w:cs="Times New Roman"/>
-          <w:szCs w:val="28"/>
-        </w:rPr>
-        <w:t xml:space="preserve"> обеспечивает обратную связь и стимулирует активность пользователей.</w:t>
+          <w:szCs w:val="28"/>
+        </w:rPr>
+        <w:t>Рейтинг - обеспечивает обратную связь и стимулирует активность пользователей.</w:t>
       </w:r>
     </w:p>
     <w:p>
@@ -2212,32 +2078,9 @@
       <w:r>
         <w:rPr>
           <w:rFonts w:eastAsia="Times New Roman" w:cs="Times New Roman"/>
-          <w:b/>
-          <w:bCs/>
-          <w:szCs w:val="28"/>
-        </w:rPr>
-        <w:t>Комментарии</w:t>
-      </w:r>
-      <w:r>
-        <w:rPr>
-          <w:rFonts w:eastAsia="Times New Roman" w:cs="Times New Roman"/>
-          <w:szCs w:val="28"/>
-        </w:rPr>
-        <w:t xml:space="preserve"> </w:t>
-      </w:r>
-      <w:r>
-        <w:rPr>
-          <w:rFonts w:eastAsia="Times New Roman" w:cs="Times New Roman"/>
-          <w:szCs w:val="28"/>
-        </w:rPr>
-        <w:t>-</w:t>
-      </w:r>
-      <w:r>
-        <w:rPr>
-          <w:rFonts w:eastAsia="Times New Roman" w:cs="Times New Roman"/>
-          <w:szCs w:val="28"/>
-        </w:rPr>
-        <w:t xml:space="preserve"> дают возможность уточнить или дополнить ответы.</w:t>
+          <w:szCs w:val="28"/>
+        </w:rPr>
+        <w:t>Комментарии - дают возможность уточнить или дополнить ответы.</w:t>
       </w:r>
     </w:p>
     <w:p>
@@ -2268,8 +2111,6 @@
       <w:r>
         <w:rPr>
           <w:rFonts w:eastAsia="Times New Roman" w:cs="Times New Roman"/>
-          <w:b/>
-          <w:bCs/>
           <w:szCs w:val="28"/>
         </w:rPr>
         <w:t>StackOverflow</w:t>
@@ -2293,8 +2134,6 @@
       <w:r>
         <w:rPr>
           <w:rFonts w:eastAsia="Times New Roman" w:cs="Times New Roman"/>
-          <w:b/>
-          <w:bCs/>
           <w:szCs w:val="28"/>
         </w:rPr>
         <w:t>Quora</w:t>
@@ -2493,8 +2332,6 @@
       <w:r>
         <w:rPr>
           <w:rFonts w:eastAsia="Times New Roman" w:cs="Times New Roman"/>
-          <w:b/>
-          <w:bCs/>
           <w:szCs w:val="28"/>
         </w:rPr>
         <w:t>QueStudio</w:t>
@@ -2505,21 +2342,7 @@
           <w:rFonts w:eastAsia="Times New Roman" w:cs="Times New Roman"/>
           <w:szCs w:val="28"/>
         </w:rPr>
-        <w:t xml:space="preserve"> решает учебные задачи: реализован базовый функционал, позволяющий студентам осваивать</w:t>
-      </w:r>
-      <w:r>
-        <w:rPr>
-          <w:rFonts w:eastAsia="Times New Roman" w:cs="Times New Roman"/>
-          <w:szCs w:val="28"/>
-        </w:rPr>
-        <w:t xml:space="preserve"> необходимый спектр тем</w:t>
-      </w:r>
-      <w:r>
-        <w:rPr>
-          <w:rFonts w:eastAsia="Times New Roman" w:cs="Times New Roman"/>
-          <w:szCs w:val="28"/>
-        </w:rPr>
-        <w:t>.</w:t>
+        <w:t xml:space="preserve"> решает учебные задачи: реализован базовый функционал, позволяющий студентам осваивать необходимый спектр тем.</w:t>
       </w:r>
     </w:p>
     <w:p>
@@ -2805,13 +2628,7 @@
         <w:rPr>
           <w:b w:val="0"/>
         </w:rPr>
-        <w:t xml:space="preserve">. </w:t>
-      </w:r>
-      <w:r>
-        <w:rPr>
-          <w:b w:val="0"/>
-        </w:rPr>
-        <w:t>Структура базы данных</w:t>
+        <w:t>. Структура базы данных</w:t>
       </w:r>
     </w:p>
     <w:p>
@@ -2847,32 +2664,9 @@
       <w:r>
         <w:rPr>
           <w:rFonts w:eastAsia="Times New Roman" w:cs="Times New Roman"/>
-          <w:b/>
-          <w:bCs/>
-          <w:szCs w:val="28"/>
-        </w:rPr>
-        <w:t>User</w:t>
-      </w:r>
-      <w:r>
-        <w:rPr>
-          <w:rFonts w:eastAsia="Times New Roman" w:cs="Times New Roman"/>
-          <w:szCs w:val="28"/>
-        </w:rPr>
-        <w:t xml:space="preserve"> </w:t>
-      </w:r>
-      <w:r>
-        <w:rPr>
-          <w:rFonts w:eastAsia="Times New Roman" w:cs="Times New Roman"/>
-          <w:szCs w:val="28"/>
-        </w:rPr>
-        <w:t>-</w:t>
-      </w:r>
-      <w:r>
-        <w:rPr>
-          <w:rFonts w:eastAsia="Times New Roman" w:cs="Times New Roman"/>
-          <w:szCs w:val="28"/>
-        </w:rPr>
-        <w:t xml:space="preserve"> пользователь системы;</w:t>
+          <w:szCs w:val="28"/>
+        </w:rPr>
+        <w:t>User - пользователь системы;</w:t>
       </w:r>
     </w:p>
     <w:p>
@@ -2892,8 +2686,6 @@
       <w:r>
         <w:rPr>
           <w:rFonts w:eastAsia="Times New Roman" w:cs="Times New Roman"/>
-          <w:b/>
-          <w:bCs/>
           <w:szCs w:val="28"/>
         </w:rPr>
         <w:t>Category</w:t>
@@ -2904,21 +2696,7 @@
           <w:rFonts w:eastAsia="Times New Roman" w:cs="Times New Roman"/>
           <w:szCs w:val="28"/>
         </w:rPr>
-        <w:t xml:space="preserve"> </w:t>
-      </w:r>
-      <w:r>
-        <w:rPr>
-          <w:rFonts w:eastAsia="Times New Roman" w:cs="Times New Roman"/>
-          <w:szCs w:val="28"/>
-        </w:rPr>
-        <w:t>-</w:t>
-      </w:r>
-      <w:r>
-        <w:rPr>
-          <w:rFonts w:eastAsia="Times New Roman" w:cs="Times New Roman"/>
-          <w:szCs w:val="28"/>
-        </w:rPr>
-        <w:t xml:space="preserve"> категория вопросов;</w:t>
+        <w:t xml:space="preserve"> - категория вопросов;</w:t>
       </w:r>
     </w:p>
     <w:p>
@@ -2938,8 +2716,6 @@
       <w:r>
         <w:rPr>
           <w:rFonts w:eastAsia="Times New Roman" w:cs="Times New Roman"/>
-          <w:b/>
-          <w:bCs/>
           <w:szCs w:val="28"/>
         </w:rPr>
         <w:t>Topic</w:t>
@@ -2950,21 +2726,7 @@
           <w:rFonts w:eastAsia="Times New Roman" w:cs="Times New Roman"/>
           <w:szCs w:val="28"/>
         </w:rPr>
-        <w:t xml:space="preserve"> </w:t>
-      </w:r>
-      <w:r>
-        <w:rPr>
-          <w:rFonts w:eastAsia="Times New Roman" w:cs="Times New Roman"/>
-          <w:szCs w:val="28"/>
-        </w:rPr>
-        <w:t>-</w:t>
-      </w:r>
-      <w:r>
-        <w:rPr>
-          <w:rFonts w:eastAsia="Times New Roman" w:cs="Times New Roman"/>
-          <w:szCs w:val="28"/>
-        </w:rPr>
-        <w:t xml:space="preserve"> тема (вопрос);</w:t>
+        <w:t xml:space="preserve"> - тема (вопрос);</w:t>
       </w:r>
     </w:p>
     <w:p>
@@ -2984,8 +2746,6 @@
       <w:r>
         <w:rPr>
           <w:rFonts w:eastAsia="Times New Roman" w:cs="Times New Roman"/>
-          <w:b/>
-          <w:bCs/>
           <w:szCs w:val="28"/>
         </w:rPr>
         <w:t>Tag</w:t>
@@ -2996,21 +2756,7 @@
           <w:rFonts w:eastAsia="Times New Roman" w:cs="Times New Roman"/>
           <w:szCs w:val="28"/>
         </w:rPr>
-        <w:t xml:space="preserve"> </w:t>
-      </w:r>
-      <w:r>
-        <w:rPr>
-          <w:rFonts w:eastAsia="Times New Roman" w:cs="Times New Roman"/>
-          <w:szCs w:val="28"/>
-        </w:rPr>
-        <w:t>-</w:t>
-      </w:r>
-      <w:r>
-        <w:rPr>
-          <w:rFonts w:eastAsia="Times New Roman" w:cs="Times New Roman"/>
-          <w:szCs w:val="28"/>
-        </w:rPr>
-        <w:t xml:space="preserve"> тег;</w:t>
+        <w:t xml:space="preserve"> - тег;</w:t>
       </w:r>
     </w:p>
     <w:p>
@@ -3030,8 +2776,6 @@
       <w:r>
         <w:rPr>
           <w:rFonts w:eastAsia="Times New Roman" w:cs="Times New Roman"/>
-          <w:b/>
-          <w:bCs/>
           <w:szCs w:val="28"/>
         </w:rPr>
         <w:t>TopicTag</w:t>
@@ -3042,21 +2786,7 @@
           <w:rFonts w:eastAsia="Times New Roman" w:cs="Times New Roman"/>
           <w:szCs w:val="28"/>
         </w:rPr>
-        <w:t xml:space="preserve"> </w:t>
-      </w:r>
-      <w:r>
-        <w:rPr>
-          <w:rFonts w:eastAsia="Times New Roman" w:cs="Times New Roman"/>
-          <w:szCs w:val="28"/>
-        </w:rPr>
-        <w:t>-</w:t>
-      </w:r>
-      <w:r>
-        <w:rPr>
-          <w:rFonts w:eastAsia="Times New Roman" w:cs="Times New Roman"/>
-          <w:szCs w:val="28"/>
-        </w:rPr>
-        <w:t xml:space="preserve"> связь </w:t>
+        <w:t xml:space="preserve"> - связь </w:t>
       </w:r>
       <w:proofErr w:type="gramStart"/>
       <w:r>
@@ -3091,33 +2821,10 @@
       <w:r>
         <w:rPr>
           <w:rFonts w:eastAsia="Times New Roman" w:cs="Times New Roman"/>
-          <w:b/>
-          <w:bCs/>
           <w:szCs w:val="28"/>
         </w:rPr>
         <w:lastRenderedPageBreak/>
-        <w:t>Post</w:t>
-      </w:r>
-      <w:r>
-        <w:rPr>
-          <w:rFonts w:eastAsia="Times New Roman" w:cs="Times New Roman"/>
-          <w:szCs w:val="28"/>
-        </w:rPr>
-        <w:t xml:space="preserve"> </w:t>
-      </w:r>
-      <w:r>
-        <w:rPr>
-          <w:rFonts w:eastAsia="Times New Roman" w:cs="Times New Roman"/>
-          <w:szCs w:val="28"/>
-        </w:rPr>
-        <w:t>-</w:t>
-      </w:r>
-      <w:r>
-        <w:rPr>
-          <w:rFonts w:eastAsia="Times New Roman" w:cs="Times New Roman"/>
-          <w:szCs w:val="28"/>
-        </w:rPr>
-        <w:t xml:space="preserve"> ответ;</w:t>
+        <w:t>Post - ответ;</w:t>
       </w:r>
     </w:p>
     <w:p>
@@ -3137,8 +2844,6 @@
       <w:r>
         <w:rPr>
           <w:rFonts w:eastAsia="Times New Roman" w:cs="Times New Roman"/>
-          <w:b/>
-          <w:bCs/>
           <w:szCs w:val="28"/>
         </w:rPr>
         <w:t>Comment</w:t>
@@ -3149,21 +2854,7 @@
           <w:rFonts w:eastAsia="Times New Roman" w:cs="Times New Roman"/>
           <w:szCs w:val="28"/>
         </w:rPr>
-        <w:t xml:space="preserve"> </w:t>
-      </w:r>
-      <w:r>
-        <w:rPr>
-          <w:rFonts w:eastAsia="Times New Roman" w:cs="Times New Roman"/>
-          <w:szCs w:val="28"/>
-        </w:rPr>
-        <w:t>-</w:t>
-      </w:r>
-      <w:r>
-        <w:rPr>
-          <w:rFonts w:eastAsia="Times New Roman" w:cs="Times New Roman"/>
-          <w:szCs w:val="28"/>
-        </w:rPr>
-        <w:t xml:space="preserve"> комментарий.</w:t>
+        <w:t xml:space="preserve"> - комментарий.</w:t>
       </w:r>
     </w:p>
     <w:p>
@@ -3423,14 +3114,215 @@
           <w:rFonts w:eastAsia="Times New Roman" w:cs="Times New Roman"/>
           <w:szCs w:val="28"/>
         </w:rPr>
-        <w:t>(Вставить рисунок 1 – ER-диаграмма базы данных)</w:t>
-      </w:r>
-    </w:p>
-    <w:p>
-      <w:pPr>
+        <w:t>Дополнительно в системе реализованы служебные сущности:</w:t>
+      </w:r>
+      <w:r>
+        <w:rPr>
+          <w:rFonts w:eastAsia="Times New Roman" w:cs="Times New Roman"/>
+          <w:szCs w:val="28"/>
+        </w:rPr>
+        <w:br/>
+        <w:t xml:space="preserve">• Profile </w:t>
+      </w:r>
+      <w:r>
+        <w:rPr>
+          <w:rFonts w:eastAsia="Times New Roman" w:cs="Times New Roman"/>
+          <w:szCs w:val="28"/>
+        </w:rPr>
+        <w:t>-</w:t>
+      </w:r>
+      <w:r>
+        <w:rPr>
+          <w:rFonts w:eastAsia="Times New Roman" w:cs="Times New Roman"/>
+          <w:szCs w:val="28"/>
+        </w:rPr>
+        <w:t xml:space="preserve"> профиль пользователя (1:1 к User, содержит аватар, биографию, URL).</w:t>
+      </w:r>
+      <w:r>
+        <w:rPr>
+          <w:rFonts w:eastAsia="Times New Roman" w:cs="Times New Roman"/>
+          <w:szCs w:val="28"/>
+        </w:rPr>
+        <w:br/>
+        <w:t xml:space="preserve">• </w:t>
+      </w:r>
+      <w:proofErr w:type="spellStart"/>
+      <w:r>
+        <w:rPr>
+          <w:rFonts w:eastAsia="Times New Roman" w:cs="Times New Roman"/>
+          <w:szCs w:val="28"/>
+        </w:rPr>
+        <w:t>Attachment</w:t>
+      </w:r>
+      <w:proofErr w:type="spellEnd"/>
+      <w:r>
+        <w:rPr>
+          <w:rFonts w:eastAsia="Times New Roman" w:cs="Times New Roman"/>
+          <w:szCs w:val="28"/>
+        </w:rPr>
+        <w:t xml:space="preserve"> </w:t>
+      </w:r>
+      <w:r>
+        <w:rPr>
+          <w:rFonts w:eastAsia="Times New Roman" w:cs="Times New Roman"/>
+          <w:szCs w:val="28"/>
+        </w:rPr>
+        <w:t>-</w:t>
+      </w:r>
+      <w:r>
+        <w:rPr>
+          <w:rFonts w:eastAsia="Times New Roman" w:cs="Times New Roman"/>
+          <w:szCs w:val="28"/>
+        </w:rPr>
+        <w:t xml:space="preserve"> вложения к постам (1:N).</w:t>
+      </w:r>
+      <w:r>
+        <w:rPr>
+          <w:rFonts w:eastAsia="Times New Roman" w:cs="Times New Roman"/>
+          <w:szCs w:val="28"/>
+        </w:rPr>
+        <w:br/>
+        <w:t xml:space="preserve">• </w:t>
+      </w:r>
+      <w:proofErr w:type="spellStart"/>
+      <w:r>
+        <w:rPr>
+          <w:rFonts w:eastAsia="Times New Roman" w:cs="Times New Roman"/>
+          <w:szCs w:val="28"/>
+        </w:rPr>
+        <w:t>TopicVote</w:t>
+      </w:r>
+      <w:proofErr w:type="spellEnd"/>
+      <w:r>
+        <w:rPr>
+          <w:rFonts w:eastAsia="Times New Roman" w:cs="Times New Roman"/>
+          <w:b/>
+          <w:bCs/>
+          <w:szCs w:val="28"/>
+        </w:rPr>
+        <w:t xml:space="preserve"> / </w:t>
+      </w:r>
+      <w:proofErr w:type="spellStart"/>
+      <w:r>
+        <w:rPr>
+          <w:rFonts w:eastAsia="Times New Roman" w:cs="Times New Roman"/>
+          <w:szCs w:val="28"/>
+        </w:rPr>
+        <w:t>PostVote</w:t>
+      </w:r>
+      <w:proofErr w:type="spellEnd"/>
+      <w:r>
+        <w:rPr>
+          <w:rFonts w:eastAsia="Times New Roman" w:cs="Times New Roman"/>
+          <w:szCs w:val="28"/>
+        </w:rPr>
+        <w:t xml:space="preserve"> </w:t>
+      </w:r>
+      <w:r>
+        <w:rPr>
+          <w:rFonts w:eastAsia="Times New Roman" w:cs="Times New Roman"/>
+          <w:szCs w:val="28"/>
+        </w:rPr>
+        <w:t>-</w:t>
+      </w:r>
+      <w:r>
+        <w:rPr>
+          <w:rFonts w:eastAsia="Times New Roman" w:cs="Times New Roman"/>
+          <w:szCs w:val="28"/>
+        </w:rPr>
+        <w:t xml:space="preserve"> голоса за темы и посты, обеспечивают рейтинг и уникальность голосов (M:N через отдельные таблицы).</w:t>
+      </w:r>
+      <w:r>
+        <w:rPr>
+          <w:rFonts w:eastAsia="Times New Roman" w:cs="Times New Roman"/>
+          <w:szCs w:val="28"/>
+        </w:rPr>
+        <w:br/>
+        <w:t>Эти таблицы расширяют функциональность, но в минимальном варианте проекта могли бы быть опущены.</w:t>
+      </w:r>
+    </w:p>
+    <w:p>
+      <w:pPr>
+        <w:keepNext/>
         <w:spacing w:line="360" w:lineRule="auto"/>
         <w:ind w:firstLine="708"/>
         <w:jc w:val="both"/>
+      </w:pPr>
+      <w:r>
+        <w:rPr>
+          <w:rFonts w:eastAsia="Times New Roman" w:cs="Times New Roman"/>
+          <w:noProof/>
+          <w:szCs w:val="28"/>
+        </w:rPr>
+        <w:drawing>
+          <wp:inline distT="0" distB="0" distL="0" distR="0" wp14:anchorId="4EF86EFF" wp14:editId="30BCDAFD">
+            <wp:extent cx="6120130" cy="2767330"/>
+            <wp:effectExtent l="0" t="0" r="0" b="0"/>
+            <wp:docPr id="1" name="Рисунок 1"/>
+            <wp:cNvGraphicFramePr>
+              <a:graphicFrameLocks xmlns:a="http://schemas.openxmlformats.org/drawingml/2006/main" noChangeAspect="1"/>
+            </wp:cNvGraphicFramePr>
+            <a:graphic xmlns:a="http://schemas.openxmlformats.org/drawingml/2006/main">
+              <a:graphicData uri="http://schemas.openxmlformats.org/drawingml/2006/picture">
+                <pic:pic xmlns:pic="http://schemas.openxmlformats.org/drawingml/2006/picture">
+                  <pic:nvPicPr>
+                    <pic:cNvPr id="1" name=""/>
+                    <pic:cNvPicPr/>
+                  </pic:nvPicPr>
+                  <pic:blipFill>
+                    <a:blip r:embed="rId9"/>
+                    <a:stretch>
+                      <a:fillRect/>
+                    </a:stretch>
+                  </pic:blipFill>
+                  <pic:spPr>
+                    <a:xfrm>
+                      <a:off x="0" y="0"/>
+                      <a:ext cx="6120130" cy="2767330"/>
+                    </a:xfrm>
+                    <a:prstGeom prst="rect">
+                      <a:avLst/>
+                    </a:prstGeom>
+                  </pic:spPr>
+                </pic:pic>
+              </a:graphicData>
+            </a:graphic>
+          </wp:inline>
+        </w:drawing>
+      </w:r>
+    </w:p>
+    <w:p>
+      <w:pPr>
+        <w:pStyle w:val="af2"/>
+        <w:jc w:val="both"/>
+      </w:pPr>
+      <w:r>
+        <w:t xml:space="preserve">ER - диаграмма </w:t>
+      </w:r>
+      <w:r>
+        <w:fldChar w:fldCharType="begin"/>
+      </w:r>
+      <w:r>
+        <w:instrText xml:space="preserve"> SEQ ER_-_диаграмма \* ARABIC </w:instrText>
+      </w:r>
+      <w:r>
+        <w:fldChar w:fldCharType="separate"/>
+      </w:r>
+      <w:r>
+        <w:rPr>
+          <w:noProof/>
+        </w:rPr>
+        <w:t>1</w:t>
+      </w:r>
+      <w:r>
+        <w:fldChar w:fldCharType="end"/>
+      </w:r>
+    </w:p>
+    <w:p>
+      <w:pPr>
+        <w:spacing w:line="360" w:lineRule="auto"/>
+        <w:ind w:firstLine="708"/>
+        <w:jc w:val="both"/>
         <w:rPr>
           <w:szCs w:val="28"/>
         </w:rPr>
@@ -3444,10 +3336,16 @@
         <w:pStyle w:val="1"/>
         <w:spacing w:before="0"/>
         <w:ind w:left="720"/>
+        <w:rPr>
+          <w:b w:val="0"/>
+        </w:rPr>
       </w:pPr>
       <w:bookmarkStart w:id="5" w:name="__RefHeading___Toc746_4079733222"/>
       <w:bookmarkEnd w:id="5"/>
       <w:r>
+        <w:rPr>
+          <w:b w:val="0"/>
+        </w:rPr>
         <w:lastRenderedPageBreak/>
         <w:t>Глава 2. ПРАКТИЧЕСКАЯ ЧАСТЬ</w:t>
       </w:r>
@@ -3765,72 +3663,180 @@
     </w:p>
     <w:p>
       <w:pPr>
+        <w:keepNext/>
         <w:spacing w:line="360" w:lineRule="auto"/>
+      </w:pPr>
+      <w:r>
+        <w:rPr>
+          <w:rFonts w:eastAsiaTheme="majorEastAsia" w:cstheme="majorBidi"/>
+          <w:i/>
+          <w:iCs/>
+          <w:noProof/>
+          <w:szCs w:val="32"/>
+          <w:lang w:eastAsia="en-US"/>
+        </w:rPr>
+        <w:drawing>
+          <wp:inline distT="0" distB="0" distL="0" distR="0" wp14:anchorId="56125F2B" wp14:editId="05D83E70">
+            <wp:extent cx="6120130" cy="3249930"/>
+            <wp:effectExtent l="0" t="0" r="0" b="0"/>
+            <wp:docPr id="2" name="Рисунок 2"/>
+            <wp:cNvGraphicFramePr>
+              <a:graphicFrameLocks xmlns:a="http://schemas.openxmlformats.org/drawingml/2006/main" noChangeAspect="1"/>
+            </wp:cNvGraphicFramePr>
+            <a:graphic xmlns:a="http://schemas.openxmlformats.org/drawingml/2006/main">
+              <a:graphicData uri="http://schemas.openxmlformats.org/drawingml/2006/picture">
+                <pic:pic xmlns:pic="http://schemas.openxmlformats.org/drawingml/2006/picture">
+                  <pic:nvPicPr>
+                    <pic:cNvPr id="1" name=""/>
+                    <pic:cNvPicPr/>
+                  </pic:nvPicPr>
+                  <pic:blipFill>
+                    <a:blip r:embed="rId10"/>
+                    <a:stretch>
+                      <a:fillRect/>
+                    </a:stretch>
+                  </pic:blipFill>
+                  <pic:spPr>
+                    <a:xfrm>
+                      <a:off x="0" y="0"/>
+                      <a:ext cx="6120130" cy="3249930"/>
+                    </a:xfrm>
+                    <a:prstGeom prst="rect">
+                      <a:avLst/>
+                    </a:prstGeom>
+                  </pic:spPr>
+                </pic:pic>
+              </a:graphicData>
+            </a:graphic>
+          </wp:inline>
+        </w:drawing>
+      </w:r>
+    </w:p>
+    <w:p>
+      <w:pPr>
+        <w:pStyle w:val="af2"/>
+        <w:jc w:val="left"/>
+      </w:pPr>
+      <w:r>
+        <w:t xml:space="preserve">Список тем в </w:t>
+      </w:r>
+      <w:proofErr w:type="spellStart"/>
+      <w:r>
+        <w:t>админке</w:t>
+      </w:r>
+      <w:proofErr w:type="spellEnd"/>
+      <w:r>
+        <w:t xml:space="preserve"> </w:t>
+      </w:r>
+      <w:r>
+        <w:fldChar w:fldCharType="begin"/>
+      </w:r>
+      <w:r>
+        <w:instrText xml:space="preserve"> SEQ Список_тем_в_админке \* ARABIC </w:instrText>
+      </w:r>
+      <w:r>
+        <w:fldChar w:fldCharType="separate"/>
+      </w:r>
+      <w:r>
+        <w:rPr>
+          <w:noProof/>
+        </w:rPr>
+        <w:t>1</w:t>
+      </w:r>
+      <w:r>
+        <w:fldChar w:fldCharType="end"/>
+      </w:r>
+    </w:p>
+    <w:p>
+      <w:pPr>
+        <w:keepNext/>
+        <w:spacing w:line="360" w:lineRule="auto"/>
+      </w:pPr>
+      <w:r>
         <w:rPr>
           <w:rFonts w:eastAsiaTheme="majorEastAsia" w:cstheme="majorBidi"/>
           <w:szCs w:val="32"/>
           <w:lang w:eastAsia="en-US"/>
         </w:rPr>
-      </w:pPr>
+        <w:lastRenderedPageBreak/>
+        <w:br/>
+      </w:r>
       <w:r>
         <w:rPr>
           <w:rFonts w:eastAsiaTheme="majorEastAsia" w:cstheme="majorBidi"/>
           <w:i/>
           <w:iCs/>
+          <w:noProof/>
           <w:szCs w:val="32"/>
           <w:lang w:eastAsia="en-US"/>
         </w:rPr>
-        <w:t xml:space="preserve">(Вставить рисунок 2 – список тем в </w:t>
-      </w:r>
-      <w:proofErr w:type="spellStart"/>
-      <w:r>
-        <w:rPr>
-          <w:rFonts w:eastAsiaTheme="majorEastAsia" w:cstheme="majorBidi"/>
-          <w:i/>
-          <w:iCs/>
-          <w:szCs w:val="32"/>
-          <w:lang w:eastAsia="en-US"/>
-        </w:rPr>
-        <w:t>админке</w:t>
-      </w:r>
-      <w:proofErr w:type="spellEnd"/>
-      <w:r>
-        <w:rPr>
-          <w:rFonts w:eastAsiaTheme="majorEastAsia" w:cstheme="majorBidi"/>
-          <w:i/>
-          <w:iCs/>
-          <w:szCs w:val="32"/>
-          <w:lang w:eastAsia="en-US"/>
-        </w:rPr>
-        <w:t>)</w:t>
-      </w:r>
-      <w:r>
+        <w:drawing>
+          <wp:inline distT="0" distB="0" distL="0" distR="0" wp14:anchorId="69FBF840" wp14:editId="3C6E5501">
+            <wp:extent cx="6120130" cy="3258820"/>
+            <wp:effectExtent l="0" t="0" r="0" b="0"/>
+            <wp:docPr id="3" name="Рисунок 3"/>
+            <wp:cNvGraphicFramePr>
+              <a:graphicFrameLocks xmlns:a="http://schemas.openxmlformats.org/drawingml/2006/main" noChangeAspect="1"/>
+            </wp:cNvGraphicFramePr>
+            <a:graphic xmlns:a="http://schemas.openxmlformats.org/drawingml/2006/main">
+              <a:graphicData uri="http://schemas.openxmlformats.org/drawingml/2006/picture">
+                <pic:pic xmlns:pic="http://schemas.openxmlformats.org/drawingml/2006/picture">
+                  <pic:nvPicPr>
+                    <pic:cNvPr id="1" name=""/>
+                    <pic:cNvPicPr/>
+                  </pic:nvPicPr>
+                  <pic:blipFill>
+                    <a:blip r:embed="rId11"/>
+                    <a:stretch>
+                      <a:fillRect/>
+                    </a:stretch>
+                  </pic:blipFill>
+                  <pic:spPr>
+                    <a:xfrm>
+                      <a:off x="0" y="0"/>
+                      <a:ext cx="6120130" cy="3258820"/>
+                    </a:xfrm>
+                    <a:prstGeom prst="rect">
+                      <a:avLst/>
+                    </a:prstGeom>
+                  </pic:spPr>
+                </pic:pic>
+              </a:graphicData>
+            </a:graphic>
+          </wp:inline>
+        </w:drawing>
+      </w:r>
+    </w:p>
+    <w:p>
+      <w:pPr>
+        <w:pStyle w:val="af2"/>
+        <w:jc w:val="left"/>
         <w:rPr>
           <w:rFonts w:eastAsiaTheme="majorEastAsia" w:cstheme="majorBidi"/>
           <w:szCs w:val="32"/>
-          <w:lang w:eastAsia="en-US"/>
-        </w:rPr>
-        <w:br/>
-      </w:r>
-      <w:r>
-        <w:rPr>
-          <w:rFonts w:eastAsiaTheme="majorEastAsia" w:cstheme="majorBidi"/>
-          <w:i/>
-          <w:iCs/>
-          <w:szCs w:val="32"/>
-          <w:lang w:eastAsia="en-US"/>
-        </w:rPr>
-        <w:t>(Вставить рисунок 3 – форма редактирования темы с фильтром тегов)</w:t>
-      </w:r>
-    </w:p>
-    <w:p>
-      <w:pPr>
-        <w:rPr>
-          <w:rFonts w:eastAsiaTheme="majorEastAsia" w:cstheme="majorBidi"/>
-          <w:szCs w:val="32"/>
-          <w:lang w:eastAsia="en-US"/>
-        </w:rPr>
-      </w:pPr>
+        </w:rPr>
+      </w:pPr>
+      <w:r>
+        <w:t xml:space="preserve">Форма редактирования темы </w:t>
+      </w:r>
+      <w:r>
+        <w:fldChar w:fldCharType="begin"/>
+      </w:r>
+      <w:r>
+        <w:instrText xml:space="preserve"> SEQ Форма_редактирования_темы \* ARABIC </w:instrText>
+      </w:r>
+      <w:r>
+        <w:fldChar w:fldCharType="separate"/>
+      </w:r>
+      <w:r>
+        <w:rPr>
+          <w:noProof/>
+        </w:rPr>
+        <w:t>1</w:t>
+      </w:r>
+      <w:r>
+        <w:fldChar w:fldCharType="end"/>
+      </w:r>
     </w:p>
     <w:p>
       <w:pPr>
@@ -3958,21 +3964,81 @@
     </w:p>
     <w:p>
       <w:pPr>
-        <w:suppressAutoHyphens w:val="0"/>
-        <w:spacing w:before="100" w:beforeAutospacing="1" w:after="100" w:afterAutospacing="1" w:line="360" w:lineRule="auto"/>
-        <w:rPr>
-          <w:rFonts w:eastAsia="Times New Roman" w:cs="Times New Roman"/>
-          <w:szCs w:val="28"/>
-        </w:rPr>
-      </w:pPr>
-      <w:r>
-        <w:rPr>
-          <w:rFonts w:eastAsia="Times New Roman" w:cs="Times New Roman"/>
+        <w:pStyle w:val="2"/>
+        <w:jc w:val="left"/>
+      </w:pPr>
+      <w:r>
+        <w:rPr>
+          <w:rFonts w:eastAsia="Times New Roman" w:cs="Times New Roman"/>
+          <w:b w:val="0"/>
           <w:i/>
           <w:iCs/>
-          <w:szCs w:val="28"/>
-        </w:rPr>
-        <w:t>(Вставить рисунок 4 – главная страница с виджетами)</w:t>
+          <w:noProof/>
+          <w:szCs w:val="28"/>
+        </w:rPr>
+        <w:lastRenderedPageBreak/>
+        <w:drawing>
+          <wp:inline distT="0" distB="0" distL="0" distR="0" wp14:anchorId="193C868F" wp14:editId="4202DABD">
+            <wp:extent cx="5125165" cy="8164064"/>
+            <wp:effectExtent l="0" t="0" r="0" b="8890"/>
+            <wp:docPr id="4" name="Рисунок 4"/>
+            <wp:cNvGraphicFramePr>
+              <a:graphicFrameLocks xmlns:a="http://schemas.openxmlformats.org/drawingml/2006/main" noChangeAspect="1"/>
+            </wp:cNvGraphicFramePr>
+            <a:graphic xmlns:a="http://schemas.openxmlformats.org/drawingml/2006/main">
+              <a:graphicData uri="http://schemas.openxmlformats.org/drawingml/2006/picture">
+                <pic:pic xmlns:pic="http://schemas.openxmlformats.org/drawingml/2006/picture">
+                  <pic:nvPicPr>
+                    <pic:cNvPr id="1" name=""/>
+                    <pic:cNvPicPr/>
+                  </pic:nvPicPr>
+                  <pic:blipFill>
+                    <a:blip r:embed="rId12"/>
+                    <a:stretch>
+                      <a:fillRect/>
+                    </a:stretch>
+                  </pic:blipFill>
+                  <pic:spPr>
+                    <a:xfrm>
+                      <a:off x="0" y="0"/>
+                      <a:ext cx="5125165" cy="8164064"/>
+                    </a:xfrm>
+                    <a:prstGeom prst="rect">
+                      <a:avLst/>
+                    </a:prstGeom>
+                  </pic:spPr>
+                </pic:pic>
+              </a:graphicData>
+            </a:graphic>
+          </wp:inline>
+        </w:drawing>
+      </w:r>
+    </w:p>
+    <w:p>
+      <w:pPr>
+        <w:pStyle w:val="af2"/>
+        <w:jc w:val="left"/>
+      </w:pPr>
+      <w:r>
+        <w:t xml:space="preserve">Главная страница с виджетами </w:t>
+      </w:r>
+      <w:r>
+        <w:fldChar w:fldCharType="begin"/>
+      </w:r>
+      <w:r>
+        <w:instrText xml:space="preserve"> SEQ Главная_страница_с_виджетами \* ARABIC </w:instrText>
+      </w:r>
+      <w:r>
+        <w:fldChar w:fldCharType="separate"/>
+      </w:r>
+      <w:r>
+        <w:rPr>
+          <w:noProof/>
+        </w:rPr>
+        <w:t>1</w:t>
+      </w:r>
+      <w:r>
+        <w:fldChar w:fldCharType="end"/>
       </w:r>
     </w:p>
     <w:p>
@@ -3987,6 +4053,7 @@
         <w:rPr>
           <w:b w:val="0"/>
         </w:rPr>
+        <w:lastRenderedPageBreak/>
         <w:t xml:space="preserve">2.3. </w:t>
       </w:r>
       <w:r>
@@ -4122,22 +4189,81 @@
     </w:p>
     <w:p>
       <w:pPr>
-        <w:suppressAutoHyphens w:val="0"/>
-        <w:spacing w:before="100" w:beforeAutospacing="1" w:after="100" w:afterAutospacing="1" w:line="360" w:lineRule="auto"/>
-        <w:rPr>
-          <w:rFonts w:eastAsia="Times New Roman" w:cs="Times New Roman"/>
-          <w:szCs w:val="28"/>
-        </w:rPr>
-      </w:pPr>
-      <w:r>
-        <w:rPr>
-          <w:rFonts w:eastAsia="Times New Roman" w:cs="Times New Roman"/>
+        <w:pStyle w:val="2"/>
+        <w:jc w:val="left"/>
+      </w:pPr>
+      <w:r>
+        <w:rPr>
+          <w:rFonts w:eastAsia="Times New Roman" w:cs="Times New Roman"/>
+          <w:b w:val="0"/>
           <w:i/>
           <w:iCs/>
+          <w:noProof/>
           <w:szCs w:val="28"/>
         </w:rPr>
         <w:lastRenderedPageBreak/>
-        <w:t>(Вставить рисунок 5 – детальная страница темы с ответами и комментариями)</w:t>
+        <w:drawing>
+          <wp:inline distT="0" distB="0" distL="0" distR="0" wp14:anchorId="3F0641E5" wp14:editId="7828F58A">
+            <wp:extent cx="6120130" cy="8189595"/>
+            <wp:effectExtent l="0" t="0" r="0" b="0"/>
+            <wp:docPr id="5" name="Рисунок 5"/>
+            <wp:cNvGraphicFramePr>
+              <a:graphicFrameLocks xmlns:a="http://schemas.openxmlformats.org/drawingml/2006/main" noChangeAspect="1"/>
+            </wp:cNvGraphicFramePr>
+            <a:graphic xmlns:a="http://schemas.openxmlformats.org/drawingml/2006/main">
+              <a:graphicData uri="http://schemas.openxmlformats.org/drawingml/2006/picture">
+                <pic:pic xmlns:pic="http://schemas.openxmlformats.org/drawingml/2006/picture">
+                  <pic:nvPicPr>
+                    <pic:cNvPr id="1" name=""/>
+                    <pic:cNvPicPr/>
+                  </pic:nvPicPr>
+                  <pic:blipFill>
+                    <a:blip r:embed="rId13"/>
+                    <a:stretch>
+                      <a:fillRect/>
+                    </a:stretch>
+                  </pic:blipFill>
+                  <pic:spPr>
+                    <a:xfrm>
+                      <a:off x="0" y="0"/>
+                      <a:ext cx="6120130" cy="8189595"/>
+                    </a:xfrm>
+                    <a:prstGeom prst="rect">
+                      <a:avLst/>
+                    </a:prstGeom>
+                  </pic:spPr>
+                </pic:pic>
+              </a:graphicData>
+            </a:graphic>
+          </wp:inline>
+        </w:drawing>
+      </w:r>
+    </w:p>
+    <w:p>
+      <w:pPr>
+        <w:pStyle w:val="af2"/>
+        <w:jc w:val="left"/>
+      </w:pPr>
+      <w:r>
+        <w:t xml:space="preserve">Детальная страница темы </w:t>
+      </w:r>
+      <w:r>
+        <w:fldChar w:fldCharType="begin"/>
+      </w:r>
+      <w:r>
+        <w:instrText xml:space="preserve"> SEQ Детальная_страница_темы \* ARABIC </w:instrText>
+      </w:r>
+      <w:r>
+        <w:fldChar w:fldCharType="separate"/>
+      </w:r>
+      <w:r>
+        <w:rPr>
+          <w:noProof/>
+        </w:rPr>
+        <w:t>1</w:t>
+      </w:r>
+      <w:r>
+        <w:fldChar w:fldCharType="end"/>
       </w:r>
     </w:p>
     <w:p>
@@ -4152,6 +4278,7 @@
         <w:rPr>
           <w:b w:val="0"/>
         </w:rPr>
+        <w:lastRenderedPageBreak/>
         <w:t xml:space="preserve">2.4. </w:t>
       </w:r>
       <w:r>
@@ -4184,6 +4311,7 @@
         <w:rPr>
           <w:rFonts w:ascii="Courier New" w:eastAsia="Times New Roman" w:hAnsi="Courier New" w:cs="Courier New"/>
           <w:sz w:val="22"/>
+          <w:highlight w:val="lightGray"/>
         </w:rPr>
         <w:t>python</w:t>
       </w:r>
@@ -4192,6 +4320,7 @@
         <w:rPr>
           <w:rFonts w:ascii="Courier New" w:eastAsia="Times New Roman" w:hAnsi="Courier New" w:cs="Courier New"/>
           <w:sz w:val="22"/>
+          <w:highlight w:val="lightGray"/>
         </w:rPr>
         <w:t xml:space="preserve"> manage.py </w:t>
       </w:r>
@@ -4200,6 +4329,7 @@
         <w:rPr>
           <w:rFonts w:ascii="Courier New" w:eastAsia="Times New Roman" w:hAnsi="Courier New" w:cs="Courier New"/>
           <w:sz w:val="22"/>
+          <w:highlight w:val="lightGray"/>
         </w:rPr>
         <w:t>seed_demo</w:t>
       </w:r>
@@ -4359,6 +4489,7 @@
         <w:rPr>
           <w:rFonts w:ascii="Courier New" w:eastAsia="Times New Roman" w:hAnsi="Courier New" w:cs="Courier New"/>
           <w:sz w:val="22"/>
+          <w:highlight w:val="lightGray"/>
         </w:rPr>
         <w:t>Count</w:t>
       </w:r>
@@ -4367,6 +4498,7 @@
         <w:rPr>
           <w:rFonts w:eastAsia="Times New Roman" w:cs="Times New Roman"/>
           <w:szCs w:val="28"/>
+          <w:highlight w:val="lightGray"/>
         </w:rPr>
         <w:t xml:space="preserve">, </w:t>
       </w:r>
@@ -4375,6 +4507,7 @@
         <w:rPr>
           <w:rFonts w:ascii="Courier New" w:eastAsia="Times New Roman" w:hAnsi="Courier New" w:cs="Courier New"/>
           <w:sz w:val="22"/>
+          <w:highlight w:val="lightGray"/>
         </w:rPr>
         <w:t>Avg</w:t>
       </w:r>
@@ -4383,6 +4516,7 @@
         <w:rPr>
           <w:rFonts w:eastAsia="Times New Roman" w:cs="Times New Roman"/>
           <w:szCs w:val="28"/>
+          <w:highlight w:val="lightGray"/>
         </w:rPr>
         <w:t xml:space="preserve">, </w:t>
       </w:r>
@@ -4390,6 +4524,7 @@
         <w:rPr>
           <w:rFonts w:ascii="Courier New" w:eastAsia="Times New Roman" w:hAnsi="Courier New" w:cs="Courier New"/>
           <w:sz w:val="22"/>
+          <w:highlight w:val="lightGray"/>
         </w:rPr>
         <w:t>Max</w:t>
       </w:r>
@@ -4406,6 +4541,7 @@
         <w:rPr>
           <w:rFonts w:ascii="Courier New" w:eastAsia="Times New Roman" w:hAnsi="Courier New" w:cs="Courier New"/>
           <w:sz w:val="22"/>
+          <w:highlight w:val="lightGray"/>
         </w:rPr>
         <w:t>values</w:t>
       </w:r>
@@ -4414,6 +4550,7 @@
         <w:rPr>
           <w:rFonts w:ascii="Courier New" w:eastAsia="Times New Roman" w:hAnsi="Courier New" w:cs="Courier New"/>
           <w:sz w:val="22"/>
+          <w:highlight w:val="lightGray"/>
         </w:rPr>
         <w:t>(</w:t>
       </w:r>
@@ -4422,6 +4559,7 @@
         <w:rPr>
           <w:rFonts w:ascii="Courier New" w:eastAsia="Times New Roman" w:hAnsi="Courier New" w:cs="Courier New"/>
           <w:sz w:val="22"/>
+          <w:highlight w:val="lightGray"/>
         </w:rPr>
         <w:t>)</w:t>
       </w:r>
@@ -4437,6 +4575,7 @@
         <w:rPr>
           <w:rFonts w:ascii="Courier New" w:eastAsia="Times New Roman" w:hAnsi="Courier New" w:cs="Courier New"/>
           <w:sz w:val="22"/>
+          <w:highlight w:val="lightGray"/>
         </w:rPr>
         <w:t>values_list</w:t>
       </w:r>
@@ -4445,6 +4584,7 @@
         <w:rPr>
           <w:rFonts w:ascii="Courier New" w:eastAsia="Times New Roman" w:hAnsi="Courier New" w:cs="Courier New"/>
           <w:sz w:val="22"/>
+          <w:highlight w:val="lightGray"/>
         </w:rPr>
         <w:t>()</w:t>
       </w:r>
@@ -4491,6 +4631,7 @@
         <w:rPr>
           <w:rFonts w:ascii="Courier New" w:eastAsia="Times New Roman" w:hAnsi="Courier New" w:cs="Courier New"/>
           <w:sz w:val="22"/>
+          <w:highlight w:val="lightGray"/>
         </w:rPr>
         <w:t>tags</w:t>
       </w:r>
@@ -4499,6 +4640,7 @@
         <w:rPr>
           <w:rFonts w:ascii="Courier New" w:eastAsia="Times New Roman" w:hAnsi="Courier New" w:cs="Courier New"/>
           <w:sz w:val="22"/>
+          <w:highlight w:val="lightGray"/>
         </w:rPr>
         <w:t>/</w:t>
       </w:r>
@@ -4507,6 +4649,7 @@
         <w:rPr>
           <w:rFonts w:ascii="Courier New" w:eastAsia="Times New Roman" w:hAnsi="Courier New" w:cs="Courier New"/>
           <w:sz w:val="22"/>
+          <w:highlight w:val="lightGray"/>
         </w:rPr>
         <w:t>cloud</w:t>
       </w:r>
@@ -4551,6 +4694,7 @@
           <w:i/>
           <w:iCs/>
           <w:szCs w:val="28"/>
+          <w:highlight w:val="lightGray"/>
         </w:rPr>
         <w:t>tags</w:t>
       </w:r>
@@ -4561,6 +4705,7 @@
           <w:i/>
           <w:iCs/>
           <w:szCs w:val="28"/>
+          <w:highlight w:val="lightGray"/>
         </w:rPr>
         <w:t>/</w:t>
       </w:r>
@@ -4571,6 +4716,7 @@
           <w:i/>
           <w:iCs/>
           <w:szCs w:val="28"/>
+          <w:highlight w:val="lightGray"/>
         </w:rPr>
         <w:t>cloud</w:t>
       </w:r>
@@ -4629,6 +4775,7 @@
         <w:rPr>
           <w:rFonts w:ascii="Courier New" w:eastAsia="Times New Roman" w:hAnsi="Courier New" w:cs="Courier New"/>
           <w:sz w:val="22"/>
+          <w:highlight w:val="lightGray"/>
         </w:rPr>
         <w:t>select_related</w:t>
       </w:r>
@@ -4645,6 +4792,7 @@
         <w:rPr>
           <w:rFonts w:ascii="Courier New" w:eastAsia="Times New Roman" w:hAnsi="Courier New" w:cs="Courier New"/>
           <w:sz w:val="22"/>
+          <w:highlight w:val="lightGray"/>
         </w:rPr>
         <w:t>prefetch_related</w:t>
       </w:r>
@@ -4699,21 +4847,7 @@
           <w:rFonts w:eastAsia="Times New Roman" w:cs="Times New Roman"/>
           <w:szCs w:val="28"/>
         </w:rPr>
-        <w:t xml:space="preserve">без оптимизаций </w:t>
-      </w:r>
-      <w:r>
-        <w:rPr>
-          <w:rFonts w:eastAsia="Times New Roman" w:cs="Times New Roman"/>
-          <w:szCs w:val="28"/>
-        </w:rPr>
-        <w:t>-</w:t>
-      </w:r>
-      <w:r>
-        <w:rPr>
-          <w:rFonts w:eastAsia="Times New Roman" w:cs="Times New Roman"/>
-          <w:szCs w:val="28"/>
-        </w:rPr>
-        <w:t xml:space="preserve"> множество отдельных SQL-запросов;</w:t>
+        <w:t>без оптимизаций - множество отдельных SQL-запросов;</w:t>
       </w:r>
     </w:p>
     <w:p>
@@ -4734,67 +4868,107 @@
           <w:rFonts w:eastAsia="Times New Roman" w:cs="Times New Roman"/>
           <w:szCs w:val="28"/>
         </w:rPr>
-        <w:t xml:space="preserve">с оптимизациями </w:t>
-      </w:r>
-      <w:r>
-        <w:rPr>
-          <w:rFonts w:eastAsia="Times New Roman" w:cs="Times New Roman"/>
-          <w:szCs w:val="28"/>
-        </w:rPr>
-        <w:t>-</w:t>
-      </w:r>
-      <w:r>
-        <w:rPr>
-          <w:rFonts w:eastAsia="Times New Roman" w:cs="Times New Roman"/>
-          <w:szCs w:val="28"/>
-        </w:rPr>
-        <w:t xml:space="preserve"> количество SQL уменьшено, общее время обработки снижено.</w:t>
-      </w:r>
-    </w:p>
-    <w:p>
-      <w:pPr>
-        <w:suppressAutoHyphens w:val="0"/>
-        <w:spacing w:before="100" w:beforeAutospacing="1" w:after="100" w:afterAutospacing="1" w:line="360" w:lineRule="auto"/>
-        <w:rPr>
-          <w:rFonts w:eastAsia="Times New Roman" w:cs="Times New Roman"/>
-          <w:szCs w:val="28"/>
-        </w:rPr>
-      </w:pPr>
-      <w:r>
-        <w:rPr>
-          <w:rFonts w:eastAsia="Times New Roman" w:cs="Times New Roman"/>
+        <w:t>с оптимизациями - количество SQL уменьшено, общее время обработки снижено.</w:t>
+      </w:r>
+    </w:p>
+    <w:p>
+      <w:pPr>
+        <w:pStyle w:val="1"/>
+        <w:spacing w:before="0"/>
+      </w:pPr>
+      <w:bookmarkStart w:id="8" w:name="__RefHeading___Toc748_4079733222"/>
+      <w:bookmarkEnd w:id="8"/>
+      <w:r>
+        <w:rPr>
+          <w:rFonts w:eastAsia="Times New Roman" w:cs="Times New Roman"/>
+          <w:b w:val="0"/>
           <w:i/>
           <w:iCs/>
-          <w:szCs w:val="28"/>
-        </w:rPr>
-        <w:t>(Вставить рисунок 7 – Silk, запрос без оптимизации)</w:t>
-      </w:r>
-      <w:r>
-        <w:rPr>
-          <w:rFonts w:eastAsia="Times New Roman" w:cs="Times New Roman"/>
-          <w:szCs w:val="28"/>
-        </w:rPr>
-        <w:br/>
-      </w:r>
-      <w:r>
-        <w:rPr>
-          <w:rFonts w:eastAsia="Times New Roman" w:cs="Times New Roman"/>
-          <w:i/>
-          <w:iCs/>
-          <w:szCs w:val="28"/>
-        </w:rPr>
-        <w:t>(Вставить рисунок 8 – Silk, оптимизированный запрос)</w:t>
+          <w:noProof/>
+          <w:szCs w:val="28"/>
+          <w:lang w:eastAsia="ru-RU"/>
+        </w:rPr>
+        <w:lastRenderedPageBreak/>
+        <w:drawing>
+          <wp:inline distT="0" distB="0" distL="0" distR="0" wp14:anchorId="46B5BF43" wp14:editId="3B2B7F54">
+            <wp:extent cx="6120130" cy="3254375"/>
+            <wp:effectExtent l="0" t="0" r="0" b="0"/>
+            <wp:docPr id="6" name="Рисунок 6"/>
+            <wp:cNvGraphicFramePr>
+              <a:graphicFrameLocks xmlns:a="http://schemas.openxmlformats.org/drawingml/2006/main" noChangeAspect="1"/>
+            </wp:cNvGraphicFramePr>
+            <a:graphic xmlns:a="http://schemas.openxmlformats.org/drawingml/2006/main">
+              <a:graphicData uri="http://schemas.openxmlformats.org/drawingml/2006/picture">
+                <pic:pic xmlns:pic="http://schemas.openxmlformats.org/drawingml/2006/picture">
+                  <pic:nvPicPr>
+                    <pic:cNvPr id="1" name=""/>
+                    <pic:cNvPicPr/>
+                  </pic:nvPicPr>
+                  <pic:blipFill>
+                    <a:blip r:embed="rId14"/>
+                    <a:stretch>
+                      <a:fillRect/>
+                    </a:stretch>
+                  </pic:blipFill>
+                  <pic:spPr>
+                    <a:xfrm>
+                      <a:off x="0" y="0"/>
+                      <a:ext cx="6120130" cy="3254375"/>
+                    </a:xfrm>
+                    <a:prstGeom prst="rect">
+                      <a:avLst/>
+                    </a:prstGeom>
+                  </pic:spPr>
+                </pic:pic>
+              </a:graphicData>
+            </a:graphic>
+          </wp:inline>
+        </w:drawing>
+      </w:r>
+    </w:p>
+    <w:p>
+      <w:pPr>
+        <w:pStyle w:val="af2"/>
+      </w:pPr>
+      <w:proofErr w:type="spellStart"/>
+      <w:r>
+        <w:t>silk</w:t>
+      </w:r>
+      <w:proofErr w:type="spellEnd"/>
+      <w:r>
+        <w:t xml:space="preserve"> </w:t>
+      </w:r>
+      <w:r>
+        <w:fldChar w:fldCharType="begin"/>
+      </w:r>
+      <w:r>
+        <w:instrText xml:space="preserve"> SEQ silk \* ARABIC </w:instrText>
+      </w:r>
+      <w:r>
+        <w:fldChar w:fldCharType="separate"/>
+      </w:r>
+      <w:r>
+        <w:rPr>
+          <w:noProof/>
+        </w:rPr>
+        <w:t>1</w:t>
+      </w:r>
+      <w:r>
+        <w:fldChar w:fldCharType="end"/>
       </w:r>
     </w:p>
     <w:p>
       <w:pPr>
         <w:pStyle w:val="1"/>
         <w:spacing w:before="0"/>
-      </w:pPr>
-      <w:bookmarkStart w:id="8" w:name="__RefHeading___Toc748_4079733222"/>
-      <w:bookmarkEnd w:id="8"/>
-      <w:r>
-        <w:lastRenderedPageBreak/>
+        <w:rPr>
+          <w:b w:val="0"/>
+        </w:rPr>
+      </w:pPr>
+      <w:r>
+        <w:rPr>
+          <w:b w:val="0"/>
+        </w:rPr>
         <w:t>ЗАКЛЮЧЕНИЕ</w:t>
       </w:r>
     </w:p>
@@ -4811,19 +4985,7 @@
         <w:rPr>
           <w:szCs w:val="28"/>
         </w:rPr>
-        <w:t xml:space="preserve">В рамках курсового проекта была достигнута цель </w:t>
-      </w:r>
-      <w:r>
-        <w:rPr>
-          <w:szCs w:val="28"/>
-        </w:rPr>
-        <w:t>-</w:t>
-      </w:r>
-      <w:r>
-        <w:rPr>
-          <w:szCs w:val="28"/>
-        </w:rPr>
-        <w:t xml:space="preserve"> разработано веб-приложение </w:t>
+        <w:t xml:space="preserve">В рамках курсового проекта была достигнута цель - разработано веб-приложение </w:t>
       </w:r>
       <w:proofErr w:type="spellStart"/>
       <w:r>
@@ -5035,10 +5197,16 @@
       <w:pPr>
         <w:pStyle w:val="1"/>
         <w:spacing w:before="0"/>
+        <w:rPr>
+          <w:b w:val="0"/>
+        </w:rPr>
       </w:pPr>
       <w:bookmarkStart w:id="9" w:name="__RefHeading___Toc750_4079733222"/>
       <w:bookmarkEnd w:id="9"/>
       <w:r>
+        <w:rPr>
+          <w:b w:val="0"/>
+        </w:rPr>
         <w:lastRenderedPageBreak/>
         <w:t>СПИСОК ИСПОЛЬЗОВАННОЙ ЛИТЕРАТУРЫ</w:t>
       </w:r>
@@ -5163,7 +5331,7 @@
         </w:rPr>
         <w:t xml:space="preserve"> </w:t>
       </w:r>
-      <w:hyperlink r:id="rId9" w:tgtFrame="_new" w:history="1">
+      <w:hyperlink r:id="rId15" w:tgtFrame="_new" w:history="1">
         <w:r>
           <w:rPr>
             <w:rFonts w:eastAsia="Times New Roman" w:cs="Times New Roman"/>
@@ -5199,18 +5367,38 @@
         </w:rPr>
         <w:t xml:space="preserve">Quora - </w:t>
       </w:r>
-      <w:hyperlink r:id="rId10" w:tgtFrame="_new" w:history="1">
-        <w:r>
-          <w:rPr>
-            <w:rFonts w:eastAsia="Times New Roman" w:cs="Times New Roman"/>
-            <w:color w:val="0000FF"/>
-            <w:szCs w:val="28"/>
-            <w:u w:val="single"/>
-            <w:lang w:val="en-US"/>
-          </w:rPr>
-          <w:t>https://www.quora.com/</w:t>
-        </w:r>
-      </w:hyperlink>
+      <w:r>
+        <w:fldChar w:fldCharType="begin"/>
+      </w:r>
+      <w:r>
+        <w:rPr>
+          <w:lang w:val="en-US"/>
+        </w:rPr>
+        <w:instrText>HYPERLINK "https://www.quora.com/" \t "_new"</w:instrText>
+      </w:r>
+      <w:r>
+        <w:fldChar w:fldCharType="separate"/>
+      </w:r>
+      <w:r>
+        <w:rPr>
+          <w:rFonts w:eastAsia="Times New Roman" w:cs="Times New Roman"/>
+          <w:color w:val="0000FF"/>
+          <w:szCs w:val="28"/>
+          <w:u w:val="single"/>
+          <w:lang w:val="en-US"/>
+        </w:rPr>
+        <w:t>https://www.quora.com/</w:t>
+      </w:r>
+      <w:r>
+        <w:rPr>
+          <w:rFonts w:eastAsia="Times New Roman" w:cs="Times New Roman"/>
+          <w:color w:val="0000FF"/>
+          <w:szCs w:val="28"/>
+          <w:u w:val="single"/>
+          <w:lang w:val="en-US"/>
+        </w:rPr>
+        <w:fldChar w:fldCharType="end"/>
+      </w:r>
     </w:p>
     <w:p>
       <w:pPr>
@@ -5247,21 +5435,7 @@
           <w:rFonts w:eastAsia="Times New Roman" w:cs="Times New Roman"/>
           <w:szCs w:val="28"/>
         </w:rPr>
-        <w:t xml:space="preserve"> </w:t>
-      </w:r>
-      <w:r>
-        <w:rPr>
-          <w:rFonts w:eastAsia="Times New Roman" w:cs="Times New Roman"/>
-          <w:szCs w:val="28"/>
-        </w:rPr>
-        <w:t>-</w:t>
-      </w:r>
-      <w:r>
-        <w:rPr>
-          <w:rFonts w:eastAsia="Times New Roman" w:cs="Times New Roman"/>
-          <w:szCs w:val="28"/>
-        </w:rPr>
-        <w:t xml:space="preserve"> https://docs.djangoproject.com/en/5.0/</w:t>
+        <w:t xml:space="preserve"> - https://docs.djangoproject.com/en/5.0/</w:t>
       </w:r>
     </w:p>
     <w:p>
@@ -5299,21 +5473,7 @@
           <w:rFonts w:eastAsia="Times New Roman" w:cs="Times New Roman"/>
           <w:szCs w:val="28"/>
         </w:rPr>
-        <w:t xml:space="preserve"> </w:t>
-      </w:r>
-      <w:r>
-        <w:rPr>
-          <w:rFonts w:eastAsia="Times New Roman" w:cs="Times New Roman"/>
-          <w:szCs w:val="28"/>
-        </w:rPr>
-        <w:t>-</w:t>
-      </w:r>
-      <w:r>
-        <w:rPr>
-          <w:rFonts w:eastAsia="Times New Roman" w:cs="Times New Roman"/>
-          <w:szCs w:val="28"/>
-        </w:rPr>
-        <w:t xml:space="preserve"> https://vitejs.dev/</w:t>
+        <w:t xml:space="preserve"> - https://vitejs.dev/</w:t>
       </w:r>
       <w:r>
         <w:br w:type="page"/>
@@ -5322,16 +5482,8 @@
     <w:p>
       <w:pPr>
         <w:jc w:val="center"/>
-        <w:rPr>
-          <w:b/>
-          <w:bCs/>
-        </w:rPr>
-      </w:pPr>
-      <w:r>
-        <w:rPr>
-          <w:b/>
-          <w:bCs/>
-        </w:rPr>
+      </w:pPr>
+      <w:r>
         <w:lastRenderedPageBreak/>
         <w:t xml:space="preserve">Требования к оформлению текстов </w:t>
       </w:r>
@@ -5339,10 +5491,6 @@
     <w:p>
       <w:pPr>
         <w:jc w:val="center"/>
-        <w:rPr>
-          <w:b/>
-          <w:bCs/>
-        </w:rPr>
       </w:pPr>
     </w:p>
     <w:p>
@@ -5420,9 +5568,9 @@
       </w:pPr>
     </w:p>
     <w:sectPr>
-      <w:footerReference w:type="even" r:id="rId11"/>
-      <w:footerReference w:type="default" r:id="rId12"/>
-      <w:footerReference w:type="first" r:id="rId13"/>
+      <w:footerReference w:type="even" r:id="rId16"/>
+      <w:footerReference w:type="default" r:id="rId17"/>
+      <w:footerReference w:type="first" r:id="rId18"/>
       <w:pgSz w:w="11906" w:h="16838"/>
       <w:pgMar w:top="1134" w:right="1134" w:bottom="1560" w:left="1134" w:header="0" w:footer="1134" w:gutter="0"/>
       <w:pgNumType w:start="1"/>
@@ -8806,6 +8954,7 @@
   <w:style w:type="character" w:default="1" w:styleId="a0">
     <w:name w:val="Default Paragraph Font"/>
     <w:uiPriority w:val="1"/>
+    <w:semiHidden/>
     <w:unhideWhenUsed/>
   </w:style>
   <w:style w:type="table" w:default="1" w:styleId="a1">

</xml_diff>